<commit_message>
update hyperlinks on resumes
updated youtube links for Mate competition and keyframe animation
</commit_message>
<xml_diff>
--- a/resume_william_hillhouse.docx
+++ b/resume_william_hillhouse.docx
@@ -33,33 +33,8 @@
           <w:sz w:val="20"/>
           <w:szCs w:val="20"/>
         </w:rPr>
-        <w:t xml:space="preserve">3517 </w:t>
-      </w:r>
-      <w:proofErr w:type="spellStart"/>
-      <w:r>
-        <w:rPr>
-          <w:sz w:val="20"/>
-          <w:szCs w:val="20"/>
-        </w:rPr>
-        <w:t>Canehill</w:t>
-      </w:r>
-      <w:proofErr w:type="spellEnd"/>
-      <w:r>
-        <w:rPr>
-          <w:sz w:val="20"/>
-          <w:szCs w:val="20"/>
-        </w:rPr>
-        <w:t xml:space="preserve"> Ave</w:t>
-      </w:r>
-      <w:proofErr w:type="gramStart"/>
-      <w:r>
-        <w:rPr>
-          <w:sz w:val="20"/>
-          <w:szCs w:val="20"/>
-        </w:rPr>
-        <w:t>.</w:t>
-      </w:r>
-      <w:proofErr w:type="gramEnd"/>
+        <w:t>3517 Canehill Ave.</w:t>
+      </w:r>
       <w:r>
         <w:rPr>
           <w:sz w:val="20"/>
@@ -118,8 +93,6 @@
         </w:rPr>
         <w:t>SUMMARY</w:t>
       </w:r>
-      <w:bookmarkStart w:id="0" w:name="_GoBack"/>
-      <w:bookmarkEnd w:id="0"/>
     </w:p>
     <w:p>
       <w:pPr>
@@ -134,21 +107,7 @@
           <w:sz w:val="20"/>
           <w:szCs w:val="20"/>
         </w:rPr>
-        <w:t xml:space="preserve">I am driven to help people and committed to developing software engineering skills to achieve this goal. I am able to work independently, but my strength is collaboration. I have experience packaging third party software and running automated testing in a </w:t>
-      </w:r>
-      <w:r>
-        <w:rPr>
-          <w:sz w:val="20"/>
-          <w:szCs w:val="20"/>
-        </w:rPr>
-        <w:t>continuous integration environment. In addition, I have experience writing scripts to support remote automated installs via SOAP web service calls. VMware is my friend. Java programming is my most recent area of study and practice. I desire a position wher</w:t>
-      </w:r>
-      <w:r>
-        <w:rPr>
-          <w:sz w:val="20"/>
-          <w:szCs w:val="20"/>
-        </w:rPr>
-        <w:t>e I can deepen my DevOps skills and further my understanding in the Java programming language.</w:t>
+        <w:t>I am driven to help people and committed to developing software engineering skills to achieve this goal. I am able to work independently, but my strength is collaboration. I have experience packaging third party software and running automated testing in a continuous integration environment. In addition, I have experience writing scripts to support remote automated installs via SOAP web service calls. VMware is my friend. Java programming is my most recent area of study and practice. I desire a position where I can deepen my DevOps skills and further my understanding in the Java programming language.</w:t>
       </w:r>
     </w:p>
     <w:p>
@@ -222,23 +181,7 @@
           <w:sz w:val="20"/>
           <w:szCs w:val="20"/>
         </w:rPr>
-        <w:t xml:space="preserve">Java, C/C++, Perl, </w:t>
-      </w:r>
-      <w:proofErr w:type="spellStart"/>
-      <w:r>
-        <w:rPr>
-          <w:sz w:val="20"/>
-          <w:szCs w:val="20"/>
-        </w:rPr>
-        <w:t>Powershell</w:t>
-      </w:r>
-      <w:proofErr w:type="spellEnd"/>
-      <w:r>
-        <w:rPr>
-          <w:sz w:val="20"/>
-          <w:szCs w:val="20"/>
-        </w:rPr>
-        <w:t>, HTML, CSS</w:t>
+        <w:t>Java, C/C++, Perl, Powershell, HTML, CSS</w:t>
       </w:r>
     </w:p>
     <w:p>
@@ -258,56 +201,8 @@
           <w:sz w:val="20"/>
           <w:szCs w:val="20"/>
         </w:rPr>
-        <w:t>Development &amp; Debugger Tools: Visual Studio, Eclipse,</w:t>
-      </w:r>
-      <w:r>
-        <w:rPr>
-          <w:sz w:val="20"/>
-          <w:szCs w:val="20"/>
-        </w:rPr>
-        <w:t xml:space="preserve"> </w:t>
-      </w:r>
-      <w:proofErr w:type="spellStart"/>
-      <w:r>
-        <w:rPr>
-          <w:sz w:val="20"/>
-          <w:szCs w:val="20"/>
-        </w:rPr>
-        <w:t>Xcode</w:t>
-      </w:r>
-      <w:proofErr w:type="spellEnd"/>
-      <w:r>
-        <w:rPr>
-          <w:sz w:val="20"/>
-          <w:szCs w:val="20"/>
-        </w:rPr>
-        <w:t xml:space="preserve">, </w:t>
-      </w:r>
-      <w:proofErr w:type="spellStart"/>
-      <w:r>
-        <w:rPr>
-          <w:sz w:val="20"/>
-          <w:szCs w:val="20"/>
-        </w:rPr>
-        <w:t>BlueJ</w:t>
-      </w:r>
-      <w:proofErr w:type="spellEnd"/>
-      <w:r>
-        <w:rPr>
-          <w:sz w:val="20"/>
-          <w:szCs w:val="20"/>
-        </w:rPr>
-        <w:t xml:space="preserve">, IntelliJ, </w:t>
-      </w:r>
-      <w:proofErr w:type="spellStart"/>
-      <w:r>
-        <w:rPr>
-          <w:sz w:val="20"/>
-          <w:szCs w:val="20"/>
-        </w:rPr>
-        <w:t>PerlD</w:t>
-      </w:r>
-      <w:proofErr w:type="spellEnd"/>
+        <w:t>Development &amp; Debugger Tools: Visual Studio, Eclipse, Xcode, BlueJ, IntelliJ, PerlD</w:t>
+      </w:r>
     </w:p>
     <w:p>
       <w:pPr>
@@ -326,17 +221,8 @@
           <w:sz w:val="20"/>
           <w:szCs w:val="20"/>
         </w:rPr>
-        <w:t xml:space="preserve">Source Control: Perforce, </w:t>
-      </w:r>
-      <w:proofErr w:type="spellStart"/>
-      <w:r>
-        <w:rPr>
-          <w:sz w:val="20"/>
-          <w:szCs w:val="20"/>
-        </w:rPr>
-        <w:t>Git</w:t>
-      </w:r>
-      <w:proofErr w:type="spellEnd"/>
+        <w:t>Source Control: Perforce, Git</w:t>
+      </w:r>
     </w:p>
     <w:p>
       <w:pPr>
@@ -443,14 +329,7 @@
           <w:sz w:val="20"/>
           <w:szCs w:val="20"/>
         </w:rPr>
-        <w:t>Exposure to server-side development with focus on scalability, reliabilit</w:t>
-      </w:r>
-      <w:r>
-        <w:rPr>
-          <w:sz w:val="20"/>
-          <w:szCs w:val="20"/>
-        </w:rPr>
-        <w:t>y, and redundancy</w:t>
+        <w:t>Exposure to server-side development with focus on scalability, reliability, and redundancy</w:t>
       </w:r>
     </w:p>
     <w:p>
@@ -779,14 +658,7 @@
           <w:sz w:val="20"/>
           <w:szCs w:val="20"/>
         </w:rPr>
-        <w:t>Desktop operating system maintenance, troubleshoo</w:t>
-      </w:r>
-      <w:r>
-        <w:rPr>
-          <w:sz w:val="20"/>
-          <w:szCs w:val="20"/>
-        </w:rPr>
-        <w:t>ting, and diagnosis</w:t>
+        <w:t>Desktop operating system maintenance, troubleshooting, and diagnosis</w:t>
       </w:r>
     </w:p>
     <w:p>
@@ -1054,14 +926,7 @@
           <w:sz w:val="20"/>
           <w:szCs w:val="20"/>
         </w:rPr>
-        <w:t>Hosted a Java programming boot camp using Coursera’s Java classes as curriculum. I taught through the 5 course specialization called, “Programming and Software Engineering Fundamentals” provided by Duke University. Completing this special</w:t>
-      </w:r>
-      <w:r>
-        <w:rPr>
-          <w:sz w:val="20"/>
-          <w:szCs w:val="20"/>
-        </w:rPr>
-        <w:t>ization served as a good refresher for myself and hosting this boot camp provided me with better mentoring and teaching skills.</w:t>
+        <w:t>Hosted a Java programming boot camp using Coursera’s Java classes as curriculum. I taught through the 5 course specialization called, “Programming and Software Engineering Fundamentals” provided by Duke University. Completing this specialization served as a good refresher for myself and hosting this boot camp provided me with better mentoring and teaching skills.</w:t>
       </w:r>
     </w:p>
     <w:p>
@@ -1365,21 +1230,7 @@
           <w:sz w:val="20"/>
           <w:szCs w:val="20"/>
         </w:rPr>
-        <w:t>Engineer on the virtualization team responsible for creating the Proxy plug-in which allowed AVAMAR backup and restore software to run in a virtualized environment. I provided support to twelve engineers mostly consisting of senior and principal engineers.</w:t>
-      </w:r>
-      <w:r>
-        <w:rPr>
-          <w:sz w:val="20"/>
-          <w:szCs w:val="20"/>
-        </w:rPr>
-        <w:t xml:space="preserve"> Team responsibilities included, bug fixes as well as adding new features and enhancements to the Proxy plug-in. Performed DevOps duties which aided in the management and maintenance of lab equipment. Maintained continuous integration/build environments wi</w:t>
-      </w:r>
-      <w:r>
-        <w:rPr>
-          <w:sz w:val="20"/>
-          <w:szCs w:val="20"/>
-        </w:rPr>
-        <w:t>th version control. Expanded and improved the team's internal smoke testing environment across several product releases.</w:t>
+        <w:t>Engineer on the virtualization team responsible for creating the Proxy plug-in which allowed AVAMAR backup and restore software to run in a virtualized environment. I provided support to twelve engineers mostly consisting of senior and principal engineers. Team responsibilities included, bug fixes as well as adding new features and enhancements to the Proxy plug-in. Performed DevOps duties which aided in the management and maintenance of lab equipment. Maintained continuous integration/build environments with version control. Expanded and improved the team's internal smoke testing environment across several product releases.</w:t>
       </w:r>
     </w:p>
     <w:p>
@@ -1459,14 +1310,7 @@
           <w:sz w:val="20"/>
           <w:szCs w:val="20"/>
         </w:rPr>
-        <w:t>Automated deployment of the AVAMAR s</w:t>
-      </w:r>
-      <w:r>
-        <w:rPr>
-          <w:sz w:val="20"/>
-          <w:szCs w:val="20"/>
-        </w:rPr>
-        <w:t>uite in a VMware environment using PowerShell and Jenkins.</w:t>
+        <w:t>Automated deployment of the AVAMAR suite in a VMware environment using PowerShell and Jenkins.</w:t>
       </w:r>
     </w:p>
     <w:p>
@@ -1520,39 +1364,7 @@
           <w:sz w:val="20"/>
           <w:szCs w:val="20"/>
         </w:rPr>
-        <w:t xml:space="preserve">Configured EMC VNX &amp; </w:t>
-      </w:r>
-      <w:proofErr w:type="spellStart"/>
-      <w:r>
-        <w:rPr>
-          <w:sz w:val="20"/>
-          <w:szCs w:val="20"/>
-        </w:rPr>
-        <w:t>VNXe</w:t>
-      </w:r>
-      <w:proofErr w:type="spellEnd"/>
-      <w:r>
-        <w:rPr>
-          <w:sz w:val="20"/>
-          <w:szCs w:val="20"/>
-        </w:rPr>
-        <w:t xml:space="preserve"> storage arrays and Cisco servers with VMware </w:t>
-      </w:r>
-      <w:proofErr w:type="spellStart"/>
-      <w:r>
-        <w:rPr>
-          <w:sz w:val="20"/>
-          <w:szCs w:val="20"/>
-        </w:rPr>
-        <w:t>ESXi</w:t>
-      </w:r>
-      <w:proofErr w:type="spellEnd"/>
-      <w:r>
-        <w:rPr>
-          <w:sz w:val="20"/>
-          <w:szCs w:val="20"/>
-        </w:rPr>
-        <w:t xml:space="preserve"> and KVM access.</w:t>
+        <w:t>Configured EMC VNX &amp; VNXe storage arrays and Cisco servers with VMware ESXi and KVM access.</w:t>
       </w:r>
     </w:p>
     <w:p>
@@ -1579,14 +1391,7 @@
           <w:sz w:val="20"/>
           <w:szCs w:val="20"/>
         </w:rPr>
-        <w:t xml:space="preserve">Exposure </w:t>
-      </w:r>
-      <w:r>
-        <w:rPr>
-          <w:sz w:val="20"/>
-          <w:szCs w:val="20"/>
-        </w:rPr>
-        <w:t>to Cisco switch configuration and zone mappings.</w:t>
+        <w:t>Exposure to Cisco switch configuration and zone mappings.</w:t>
       </w:r>
     </w:p>
     <w:p>
@@ -1756,55 +1561,7 @@
           <w:sz w:val="20"/>
           <w:szCs w:val="20"/>
         </w:rPr>
-        <w:t xml:space="preserve">Maintained and improved the group's internal </w:t>
-      </w:r>
-      <w:proofErr w:type="spellStart"/>
-      <w:r>
-        <w:rPr>
-          <w:sz w:val="20"/>
-          <w:szCs w:val="20"/>
-        </w:rPr>
-        <w:t>TWiki</w:t>
-      </w:r>
-      <w:proofErr w:type="spellEnd"/>
-      <w:r>
-        <w:rPr>
-          <w:sz w:val="20"/>
-          <w:szCs w:val="20"/>
-        </w:rPr>
-        <w:t xml:space="preserve"> website. Wrote scripts in Perl for the </w:t>
-      </w:r>
-      <w:proofErr w:type="spellStart"/>
-      <w:r>
-        <w:rPr>
-          <w:sz w:val="20"/>
-          <w:szCs w:val="20"/>
-        </w:rPr>
-        <w:t>TWiki</w:t>
-      </w:r>
-      <w:proofErr w:type="spellEnd"/>
-      <w:r>
-        <w:rPr>
-          <w:sz w:val="20"/>
-          <w:szCs w:val="20"/>
-        </w:rPr>
-        <w:t xml:space="preserve"> website. Managed an Oracle database for the </w:t>
-      </w:r>
-      <w:proofErr w:type="spellStart"/>
-      <w:r>
-        <w:rPr>
-          <w:sz w:val="20"/>
-          <w:szCs w:val="20"/>
-        </w:rPr>
-        <w:t>TWiki</w:t>
-      </w:r>
-      <w:proofErr w:type="spellEnd"/>
-      <w:r>
-        <w:rPr>
-          <w:sz w:val="20"/>
-          <w:szCs w:val="20"/>
-        </w:rPr>
-        <w:t xml:space="preserve"> website. Assisted with installation and maintenance of team’s physical infrastructure in the lab.</w:t>
+        <w:t>Maintained and improved the group's internal TWiki website. Wrote scripts in Perl for the TWiki website. Managed an Oracle database for the TWiki website. Assisted with installation and maintenance of team’s physical infrastructure in the lab.</w:t>
       </w:r>
     </w:p>
     <w:p>
@@ -1848,15 +1605,7 @@
           <w:sz w:val="24"/>
           <w:szCs w:val="24"/>
         </w:rPr>
-        <w:t>B</w:t>
-      </w:r>
-      <w:r>
-        <w:rPr>
-          <w:b/>
-          <w:sz w:val="24"/>
-          <w:szCs w:val="24"/>
-        </w:rPr>
-        <w:t>.S. in Computer Engineering</w:t>
+        <w:t>B.S. in Computer Engineering</w:t>
       </w:r>
       <w:r>
         <w:rPr>
@@ -2005,14 +1754,7 @@
           <w:sz w:val="20"/>
           <w:szCs w:val="20"/>
         </w:rPr>
-        <w:t>Undergraduate Coursework: Data Structures, Algorithms, Computer Architecture, Databases, Circuits, Semiconductors, Analog &amp; Digital Signals &amp; Systems, Engineeri</w:t>
-      </w:r>
-      <w:r>
-        <w:rPr>
-          <w:sz w:val="20"/>
-          <w:szCs w:val="20"/>
-        </w:rPr>
-        <w:t>ng and Writing</w:t>
+        <w:t>Undergraduate Coursework: Data Structures, Algorithms, Computer Architecture, Databases, Circuits, Semiconductors, Analog &amp; Digital Signals &amp; Systems, Engineering and Writing</w:t>
       </w:r>
     </w:p>
     <w:p>
@@ -2054,21 +1796,83 @@
           <w:szCs w:val="20"/>
         </w:rPr>
         <w:tab/>
-        <w:t>2011 - 2013</w:t>
-      </w:r>
-    </w:p>
-    <w:p>
-      <w:pPr>
-        <w:rPr>
-          <w:sz w:val="20"/>
-          <w:szCs w:val="20"/>
-        </w:rPr>
-      </w:pPr>
-      <w:r>
-        <w:rPr>
-          <w:sz w:val="20"/>
-          <w:szCs w:val="20"/>
-        </w:rPr>
+        <w:t xml:space="preserve">2011 </w:t>
+      </w:r>
+      <w:r>
+        <w:rPr>
+          <w:sz w:val="20"/>
+          <w:szCs w:val="20"/>
+        </w:rPr>
+        <w:t>–</w:t>
+      </w:r>
+      <w:r>
+        <w:rPr>
+          <w:sz w:val="20"/>
+          <w:szCs w:val="20"/>
+        </w:rPr>
+        <w:t xml:space="preserve"> 2013</w:t>
+      </w:r>
+    </w:p>
+    <w:p>
+      <w:pPr>
+        <w:pStyle w:val="NormalWeb"/>
+        <w:numPr>
+          <w:ilvl w:val="0"/>
+          <w:numId w:val="1"/>
+        </w:numPr>
+        <w:spacing w:before="0" w:beforeAutospacing="0" w:after="0" w:afterAutospacing="0"/>
+        <w:textAlignment w:val="baseline"/>
+        <w:rPr>
+          <w:rFonts w:ascii="Arial" w:hAnsi="Arial" w:cs="Arial"/>
+          <w:color w:val="000000"/>
+          <w:sz w:val="20"/>
+          <w:szCs w:val="20"/>
+        </w:rPr>
+      </w:pPr>
+      <w:r>
+        <w:rPr>
+          <w:rFonts w:ascii="Arial" w:hAnsi="Arial" w:cs="Arial"/>
+          <w:color w:val="000000"/>
+          <w:sz w:val="20"/>
+          <w:szCs w:val="20"/>
+        </w:rPr>
+        <w:t>Keyframe Animated Crane &amp; Porsche (</w:t>
+      </w:r>
+      <w:hyperlink r:id="rId8" w:history="1">
+        <w:r>
+          <w:rPr>
+            <w:rStyle w:val="Hyperlink"/>
+            <w:rFonts w:ascii="Arial" w:hAnsi="Arial" w:cs="Arial"/>
+            <w:color w:val="1155CC"/>
+            <w:sz w:val="20"/>
+            <w:szCs w:val="20"/>
+          </w:rPr>
+          <w:t>https://youtu.be/lf-_GxzBH-g</w:t>
+        </w:r>
+      </w:hyperlink>
+      <w:r>
+        <w:rPr>
+          <w:rFonts w:ascii="Arial" w:hAnsi="Arial" w:cs="Arial"/>
+          <w:color w:val="000000"/>
+          <w:sz w:val="20"/>
+          <w:szCs w:val="20"/>
+        </w:rPr>
+        <w:t>)</w:t>
+      </w:r>
+    </w:p>
+    <w:p>
+      <w:pPr>
+        <w:rPr>
+          <w:sz w:val="20"/>
+          <w:szCs w:val="20"/>
+        </w:rPr>
+      </w:pPr>
+      <w:r>
+        <w:rPr>
+          <w:sz w:val="20"/>
+          <w:szCs w:val="20"/>
+        </w:rPr>
+        <w:lastRenderedPageBreak/>
         <w:t>Long Beach City College</w:t>
       </w:r>
       <w:r>
@@ -2146,15 +1950,7 @@
           <w:sz w:val="20"/>
           <w:szCs w:val="20"/>
         </w:rPr>
-        <w:lastRenderedPageBreak/>
-        <w:t>G.E. Coursework: Calculus, Differential Equations, Linear Algebra, E&amp;M Physics, Modern Physics, Thermodynamics, Optics, In</w:t>
-      </w:r>
-      <w:r>
-        <w:rPr>
-          <w:sz w:val="20"/>
-          <w:szCs w:val="20"/>
-        </w:rPr>
-        <w:t>tro to C++ Programming, Intro to Speech</w:t>
+        <w:t>G.E. Coursework: Calculus, Differential Equations, Linear Algebra, E&amp;M Physics, Modern Physics, Thermodynamics, Optics, Intro to C++ Programming, Intro to Speech</w:t>
       </w:r>
     </w:p>
     <w:p>
@@ -2187,18 +1983,24 @@
     </w:p>
     <w:p>
       <w:pPr>
+        <w:pStyle w:val="NormalWeb"/>
         <w:numPr>
           <w:ilvl w:val="0"/>
           <w:numId w:val="3"/>
         </w:numPr>
-        <w:contextualSpacing/>
-        <w:rPr>
-          <w:sz w:val="20"/>
-          <w:szCs w:val="20"/>
-        </w:rPr>
-      </w:pPr>
-      <w:r>
-        <w:rPr>
+        <w:spacing w:before="0" w:beforeAutospacing="0" w:after="0" w:afterAutospacing="0"/>
+        <w:textAlignment w:val="baseline"/>
+        <w:rPr>
+          <w:rFonts w:ascii="Arial" w:hAnsi="Arial" w:cs="Arial"/>
+          <w:color w:val="000000"/>
+          <w:sz w:val="20"/>
+          <w:szCs w:val="20"/>
+        </w:rPr>
+      </w:pPr>
+      <w:r>
+        <w:rPr>
+          <w:rFonts w:ascii="Arial" w:hAnsi="Arial" w:cs="Arial"/>
+          <w:color w:val="000000"/>
           <w:sz w:val="20"/>
           <w:szCs w:val="20"/>
         </w:rPr>
@@ -2206,53 +2008,46 @@
       </w:r>
       <w:r>
         <w:rPr>
-          <w:sz w:val="20"/>
-          <w:szCs w:val="20"/>
+          <w:rFonts w:ascii="Arial" w:hAnsi="Arial" w:cs="Arial"/>
+          <w:color w:val="000000"/>
+          <w:sz w:val="12"/>
+          <w:szCs w:val="12"/>
           <w:vertAlign w:val="superscript"/>
         </w:rPr>
         <w:t>nd</w:t>
       </w:r>
       <w:r>
         <w:rPr>
-          <w:sz w:val="20"/>
-          <w:szCs w:val="20"/>
-        </w:rPr>
-        <w:t xml:space="preserve"> place</w:t>
-      </w:r>
-      <w:hyperlink r:id="rId8">
+          <w:rFonts w:ascii="Arial" w:hAnsi="Arial" w:cs="Arial"/>
+          <w:color w:val="000000"/>
+          <w:sz w:val="20"/>
+          <w:szCs w:val="20"/>
+        </w:rPr>
+        <w:t xml:space="preserve"> place MATE Underwater ROV competition (</w:t>
+      </w:r>
+      <w:hyperlink r:id="rId9" w:history="1">
         <w:r>
           <w:rPr>
+            <w:rStyle w:val="Hyperlink"/>
+            <w:rFonts w:ascii="Arial" w:hAnsi="Arial" w:cs="Arial"/>
+            <w:color w:val="1155CC"/>
             <w:sz w:val="20"/>
             <w:szCs w:val="20"/>
           </w:rPr>
-          <w:t xml:space="preserve"> </w:t>
+          <w:t>https://youtu.be/fNchPvwWjq0</w:t>
         </w:r>
       </w:hyperlink>
-      <w:hyperlink r:id="rId9">
-        <w:r>
-          <w:rPr>
-            <w:color w:val="1155CC"/>
-            <w:sz w:val="20"/>
-            <w:szCs w:val="20"/>
-            <w:u w:val="single"/>
-          </w:rPr>
-          <w:t>MATE 2008 Underwater ROV</w:t>
-        </w:r>
-      </w:hyperlink>
-      <w:r>
-        <w:rPr>
-          <w:sz w:val="20"/>
-          <w:szCs w:val="20"/>
-        </w:rPr>
-        <w:t xml:space="preserve"> com</w:t>
-      </w:r>
-      <w:r>
-        <w:rPr>
-          <w:sz w:val="20"/>
-          <w:szCs w:val="20"/>
-        </w:rPr>
-        <w:t>petition.</w:t>
-      </w:r>
+      <w:r>
+        <w:rPr>
+          <w:rFonts w:ascii="Arial" w:hAnsi="Arial" w:cs="Arial"/>
+          <w:color w:val="000000"/>
+          <w:sz w:val="20"/>
+          <w:szCs w:val="20"/>
+        </w:rPr>
+        <w:t>)</w:t>
+      </w:r>
+      <w:bookmarkStart w:id="0" w:name="_GoBack"/>
+      <w:bookmarkEnd w:id="0"/>
     </w:p>
     <w:sectPr>
       <w:pgSz w:w="12240" w:h="15840"/>
@@ -2319,6 +2114,155 @@
 <file path=word/numbering.xml><?xml version="1.0" encoding="utf-8"?>
 <w:numbering xmlns:wpc="http://schemas.microsoft.com/office/word/2010/wordprocessingCanvas" xmlns:mc="http://schemas.openxmlformats.org/markup-compatibility/2006" xmlns:o="urn:schemas-microsoft-com:office:office" xmlns:r="http://schemas.openxmlformats.org/officeDocument/2006/relationships" xmlns:m="http://schemas.openxmlformats.org/officeDocument/2006/math" xmlns:v="urn:schemas-microsoft-com:vml" xmlns:wp14="http://schemas.microsoft.com/office/word/2010/wordprocessingDrawing" xmlns:wp="http://schemas.openxmlformats.org/drawingml/2006/wordprocessingDrawing" xmlns:w10="urn:schemas-microsoft-com:office:word" xmlns:w="http://schemas.openxmlformats.org/wordprocessingml/2006/main" xmlns:w14="http://schemas.microsoft.com/office/word/2010/wordml" xmlns:w15="http://schemas.microsoft.com/office/word/2012/wordml" xmlns:wpg="http://schemas.microsoft.com/office/word/2010/wordprocessingGroup" xmlns:wpi="http://schemas.microsoft.com/office/word/2010/wordprocessingInk" xmlns:wne="http://schemas.microsoft.com/office/word/2006/wordml" xmlns:wps="http://schemas.microsoft.com/office/word/2010/wordprocessingShape" mc:Ignorable="w14 w15 wp14">
   <w:abstractNum w:abstractNumId="0" w15:restartNumberingAfterBreak="0">
+    <w:nsid w:val="021A4D6F"/>
+    <w:multiLevelType w:val="multilevel"/>
+    <w:tmpl w:val="B462A016"/>
+    <w:lvl w:ilvl="0">
+      <w:start w:val="1"/>
+      <w:numFmt w:val="bullet"/>
+      <w:lvlText w:val=""/>
+      <w:lvlJc w:val="left"/>
+      <w:pPr>
+        <w:tabs>
+          <w:tab w:val="num" w:pos="720"/>
+        </w:tabs>
+        <w:ind w:left="720" w:hanging="360"/>
+      </w:pPr>
+      <w:rPr>
+        <w:rFonts w:ascii="Symbol" w:hAnsi="Symbol" w:hint="default"/>
+        <w:sz w:val="20"/>
+      </w:rPr>
+    </w:lvl>
+    <w:lvl w:ilvl="1" w:tentative="1">
+      <w:start w:val="1"/>
+      <w:numFmt w:val="bullet"/>
+      <w:lvlText w:val="o"/>
+      <w:lvlJc w:val="left"/>
+      <w:pPr>
+        <w:tabs>
+          <w:tab w:val="num" w:pos="1440"/>
+        </w:tabs>
+        <w:ind w:left="1440" w:hanging="360"/>
+      </w:pPr>
+      <w:rPr>
+        <w:rFonts w:ascii="Courier New" w:hAnsi="Courier New" w:hint="default"/>
+        <w:sz w:val="20"/>
+      </w:rPr>
+    </w:lvl>
+    <w:lvl w:ilvl="2" w:tentative="1">
+      <w:start w:val="1"/>
+      <w:numFmt w:val="bullet"/>
+      <w:lvlText w:val=""/>
+      <w:lvlJc w:val="left"/>
+      <w:pPr>
+        <w:tabs>
+          <w:tab w:val="num" w:pos="2160"/>
+        </w:tabs>
+        <w:ind w:left="2160" w:hanging="360"/>
+      </w:pPr>
+      <w:rPr>
+        <w:rFonts w:ascii="Wingdings" w:hAnsi="Wingdings" w:hint="default"/>
+        <w:sz w:val="20"/>
+      </w:rPr>
+    </w:lvl>
+    <w:lvl w:ilvl="3" w:tentative="1">
+      <w:start w:val="1"/>
+      <w:numFmt w:val="bullet"/>
+      <w:lvlText w:val=""/>
+      <w:lvlJc w:val="left"/>
+      <w:pPr>
+        <w:tabs>
+          <w:tab w:val="num" w:pos="2880"/>
+        </w:tabs>
+        <w:ind w:left="2880" w:hanging="360"/>
+      </w:pPr>
+      <w:rPr>
+        <w:rFonts w:ascii="Wingdings" w:hAnsi="Wingdings" w:hint="default"/>
+        <w:sz w:val="20"/>
+      </w:rPr>
+    </w:lvl>
+    <w:lvl w:ilvl="4" w:tentative="1">
+      <w:start w:val="1"/>
+      <w:numFmt w:val="bullet"/>
+      <w:lvlText w:val=""/>
+      <w:lvlJc w:val="left"/>
+      <w:pPr>
+        <w:tabs>
+          <w:tab w:val="num" w:pos="3600"/>
+        </w:tabs>
+        <w:ind w:left="3600" w:hanging="360"/>
+      </w:pPr>
+      <w:rPr>
+        <w:rFonts w:ascii="Wingdings" w:hAnsi="Wingdings" w:hint="default"/>
+        <w:sz w:val="20"/>
+      </w:rPr>
+    </w:lvl>
+    <w:lvl w:ilvl="5" w:tentative="1">
+      <w:start w:val="1"/>
+      <w:numFmt w:val="bullet"/>
+      <w:lvlText w:val=""/>
+      <w:lvlJc w:val="left"/>
+      <w:pPr>
+        <w:tabs>
+          <w:tab w:val="num" w:pos="4320"/>
+        </w:tabs>
+        <w:ind w:left="4320" w:hanging="360"/>
+      </w:pPr>
+      <w:rPr>
+        <w:rFonts w:ascii="Wingdings" w:hAnsi="Wingdings" w:hint="default"/>
+        <w:sz w:val="20"/>
+      </w:rPr>
+    </w:lvl>
+    <w:lvl w:ilvl="6" w:tentative="1">
+      <w:start w:val="1"/>
+      <w:numFmt w:val="bullet"/>
+      <w:lvlText w:val=""/>
+      <w:lvlJc w:val="left"/>
+      <w:pPr>
+        <w:tabs>
+          <w:tab w:val="num" w:pos="5040"/>
+        </w:tabs>
+        <w:ind w:left="5040" w:hanging="360"/>
+      </w:pPr>
+      <w:rPr>
+        <w:rFonts w:ascii="Wingdings" w:hAnsi="Wingdings" w:hint="default"/>
+        <w:sz w:val="20"/>
+      </w:rPr>
+    </w:lvl>
+    <w:lvl w:ilvl="7" w:tentative="1">
+      <w:start w:val="1"/>
+      <w:numFmt w:val="bullet"/>
+      <w:lvlText w:val=""/>
+      <w:lvlJc w:val="left"/>
+      <w:pPr>
+        <w:tabs>
+          <w:tab w:val="num" w:pos="5760"/>
+        </w:tabs>
+        <w:ind w:left="5760" w:hanging="360"/>
+      </w:pPr>
+      <w:rPr>
+        <w:rFonts w:ascii="Wingdings" w:hAnsi="Wingdings" w:hint="default"/>
+        <w:sz w:val="20"/>
+      </w:rPr>
+    </w:lvl>
+    <w:lvl w:ilvl="8" w:tentative="1">
+      <w:start w:val="1"/>
+      <w:numFmt w:val="bullet"/>
+      <w:lvlText w:val=""/>
+      <w:lvlJc w:val="left"/>
+      <w:pPr>
+        <w:tabs>
+          <w:tab w:val="num" w:pos="6480"/>
+        </w:tabs>
+        <w:ind w:left="6480" w:hanging="360"/>
+      </w:pPr>
+      <w:rPr>
+        <w:rFonts w:ascii="Wingdings" w:hAnsi="Wingdings" w:hint="default"/>
+        <w:sz w:val="20"/>
+      </w:rPr>
+    </w:lvl>
+  </w:abstractNum>
+  <w:abstractNum w:abstractNumId="1" w15:restartNumberingAfterBreak="0">
     <w:nsid w:val="04B07743"/>
     <w:multiLevelType w:val="multilevel"/>
     <w:tmpl w:val="104CAFFA"/>
@@ -2431,7 +2375,7 @@
       </w:rPr>
     </w:lvl>
   </w:abstractNum>
-  <w:abstractNum w:abstractNumId="1" w15:restartNumberingAfterBreak="0">
+  <w:abstractNum w:abstractNumId="2" w15:restartNumberingAfterBreak="0">
     <w:nsid w:val="07B319FD"/>
     <w:multiLevelType w:val="multilevel"/>
     <w:tmpl w:val="84A40D32"/>
@@ -2544,7 +2488,7 @@
       </w:rPr>
     </w:lvl>
   </w:abstractNum>
-  <w:abstractNum w:abstractNumId="2" w15:restartNumberingAfterBreak="0">
+  <w:abstractNum w:abstractNumId="3" w15:restartNumberingAfterBreak="0">
     <w:nsid w:val="3EE62E1C"/>
     <w:multiLevelType w:val="multilevel"/>
     <w:tmpl w:val="31BC453E"/>
@@ -2657,7 +2601,7 @@
       </w:rPr>
     </w:lvl>
   </w:abstractNum>
-  <w:abstractNum w:abstractNumId="3" w15:restartNumberingAfterBreak="0">
+  <w:abstractNum w:abstractNumId="4" w15:restartNumberingAfterBreak="0">
     <w:nsid w:val="4F041CF8"/>
     <w:multiLevelType w:val="multilevel"/>
     <w:tmpl w:val="2E7470E2"/>
@@ -2770,7 +2714,7 @@
       </w:rPr>
     </w:lvl>
   </w:abstractNum>
-  <w:abstractNum w:abstractNumId="4" w15:restartNumberingAfterBreak="0">
+  <w:abstractNum w:abstractNumId="5" w15:restartNumberingAfterBreak="0">
     <w:nsid w:val="5C143797"/>
     <w:multiLevelType w:val="multilevel"/>
     <w:tmpl w:val="90BE6862"/>
@@ -2883,7 +2827,156 @@
       </w:rPr>
     </w:lvl>
   </w:abstractNum>
-  <w:abstractNum w:abstractNumId="5" w15:restartNumberingAfterBreak="0">
+  <w:abstractNum w:abstractNumId="6" w15:restartNumberingAfterBreak="0">
+    <w:nsid w:val="75046852"/>
+    <w:multiLevelType w:val="multilevel"/>
+    <w:tmpl w:val="DA08DE5C"/>
+    <w:lvl w:ilvl="0">
+      <w:start w:val="1"/>
+      <w:numFmt w:val="bullet"/>
+      <w:lvlText w:val=""/>
+      <w:lvlJc w:val="left"/>
+      <w:pPr>
+        <w:tabs>
+          <w:tab w:val="num" w:pos="720"/>
+        </w:tabs>
+        <w:ind w:left="720" w:hanging="360"/>
+      </w:pPr>
+      <w:rPr>
+        <w:rFonts w:ascii="Symbol" w:hAnsi="Symbol" w:hint="default"/>
+        <w:sz w:val="20"/>
+      </w:rPr>
+    </w:lvl>
+    <w:lvl w:ilvl="1" w:tentative="1">
+      <w:start w:val="1"/>
+      <w:numFmt w:val="bullet"/>
+      <w:lvlText w:val="o"/>
+      <w:lvlJc w:val="left"/>
+      <w:pPr>
+        <w:tabs>
+          <w:tab w:val="num" w:pos="1440"/>
+        </w:tabs>
+        <w:ind w:left="1440" w:hanging="360"/>
+      </w:pPr>
+      <w:rPr>
+        <w:rFonts w:ascii="Courier New" w:hAnsi="Courier New" w:hint="default"/>
+        <w:sz w:val="20"/>
+      </w:rPr>
+    </w:lvl>
+    <w:lvl w:ilvl="2" w:tentative="1">
+      <w:start w:val="1"/>
+      <w:numFmt w:val="bullet"/>
+      <w:lvlText w:val=""/>
+      <w:lvlJc w:val="left"/>
+      <w:pPr>
+        <w:tabs>
+          <w:tab w:val="num" w:pos="2160"/>
+        </w:tabs>
+        <w:ind w:left="2160" w:hanging="360"/>
+      </w:pPr>
+      <w:rPr>
+        <w:rFonts w:ascii="Wingdings" w:hAnsi="Wingdings" w:hint="default"/>
+        <w:sz w:val="20"/>
+      </w:rPr>
+    </w:lvl>
+    <w:lvl w:ilvl="3" w:tentative="1">
+      <w:start w:val="1"/>
+      <w:numFmt w:val="bullet"/>
+      <w:lvlText w:val=""/>
+      <w:lvlJc w:val="left"/>
+      <w:pPr>
+        <w:tabs>
+          <w:tab w:val="num" w:pos="2880"/>
+        </w:tabs>
+        <w:ind w:left="2880" w:hanging="360"/>
+      </w:pPr>
+      <w:rPr>
+        <w:rFonts w:ascii="Wingdings" w:hAnsi="Wingdings" w:hint="default"/>
+        <w:sz w:val="20"/>
+      </w:rPr>
+    </w:lvl>
+    <w:lvl w:ilvl="4" w:tentative="1">
+      <w:start w:val="1"/>
+      <w:numFmt w:val="bullet"/>
+      <w:lvlText w:val=""/>
+      <w:lvlJc w:val="left"/>
+      <w:pPr>
+        <w:tabs>
+          <w:tab w:val="num" w:pos="3600"/>
+        </w:tabs>
+        <w:ind w:left="3600" w:hanging="360"/>
+      </w:pPr>
+      <w:rPr>
+        <w:rFonts w:ascii="Wingdings" w:hAnsi="Wingdings" w:hint="default"/>
+        <w:sz w:val="20"/>
+      </w:rPr>
+    </w:lvl>
+    <w:lvl w:ilvl="5" w:tentative="1">
+      <w:start w:val="1"/>
+      <w:numFmt w:val="bullet"/>
+      <w:lvlText w:val=""/>
+      <w:lvlJc w:val="left"/>
+      <w:pPr>
+        <w:tabs>
+          <w:tab w:val="num" w:pos="4320"/>
+        </w:tabs>
+        <w:ind w:left="4320" w:hanging="360"/>
+      </w:pPr>
+      <w:rPr>
+        <w:rFonts w:ascii="Wingdings" w:hAnsi="Wingdings" w:hint="default"/>
+        <w:sz w:val="20"/>
+      </w:rPr>
+    </w:lvl>
+    <w:lvl w:ilvl="6" w:tentative="1">
+      <w:start w:val="1"/>
+      <w:numFmt w:val="bullet"/>
+      <w:lvlText w:val=""/>
+      <w:lvlJc w:val="left"/>
+      <w:pPr>
+        <w:tabs>
+          <w:tab w:val="num" w:pos="5040"/>
+        </w:tabs>
+        <w:ind w:left="5040" w:hanging="360"/>
+      </w:pPr>
+      <w:rPr>
+        <w:rFonts w:ascii="Wingdings" w:hAnsi="Wingdings" w:hint="default"/>
+        <w:sz w:val="20"/>
+      </w:rPr>
+    </w:lvl>
+    <w:lvl w:ilvl="7" w:tentative="1">
+      <w:start w:val="1"/>
+      <w:numFmt w:val="bullet"/>
+      <w:lvlText w:val=""/>
+      <w:lvlJc w:val="left"/>
+      <w:pPr>
+        <w:tabs>
+          <w:tab w:val="num" w:pos="5760"/>
+        </w:tabs>
+        <w:ind w:left="5760" w:hanging="360"/>
+      </w:pPr>
+      <w:rPr>
+        <w:rFonts w:ascii="Wingdings" w:hAnsi="Wingdings" w:hint="default"/>
+        <w:sz w:val="20"/>
+      </w:rPr>
+    </w:lvl>
+    <w:lvl w:ilvl="8" w:tentative="1">
+      <w:start w:val="1"/>
+      <w:numFmt w:val="bullet"/>
+      <w:lvlText w:val=""/>
+      <w:lvlJc w:val="left"/>
+      <w:pPr>
+        <w:tabs>
+          <w:tab w:val="num" w:pos="6480"/>
+        </w:tabs>
+        <w:ind w:left="6480" w:hanging="360"/>
+      </w:pPr>
+      <w:rPr>
+        <w:rFonts w:ascii="Wingdings" w:hAnsi="Wingdings" w:hint="default"/>
+        <w:sz w:val="20"/>
+      </w:rPr>
+    </w:lvl>
+  </w:abstractNum>
+  <w:abstractNum w:abstractNumId="7" w15:restartNumberingAfterBreak="0">
     <w:nsid w:val="79004BF6"/>
     <w:multiLevelType w:val="multilevel"/>
     <w:tmpl w:val="A1C82890"/>
@@ -2997,22 +3090,28 @@
     </w:lvl>
   </w:abstractNum>
   <w:num w:numId="1">
+    <w:abstractNumId w:val="5"/>
+  </w:num>
+  <w:num w:numId="2">
+    <w:abstractNumId w:val="1"/>
+  </w:num>
+  <w:num w:numId="3">
     <w:abstractNumId w:val="4"/>
   </w:num>
-  <w:num w:numId="2">
+  <w:num w:numId="4">
+    <w:abstractNumId w:val="2"/>
+  </w:num>
+  <w:num w:numId="5">
+    <w:abstractNumId w:val="3"/>
+  </w:num>
+  <w:num w:numId="6">
+    <w:abstractNumId w:val="7"/>
+  </w:num>
+  <w:num w:numId="7">
     <w:abstractNumId w:val="0"/>
   </w:num>
-  <w:num w:numId="3">
-    <w:abstractNumId w:val="3"/>
-  </w:num>
-  <w:num w:numId="4">
-    <w:abstractNumId w:val="1"/>
-  </w:num>
-  <w:num w:numId="5">
-    <w:abstractNumId w:val="2"/>
-  </w:num>
-  <w:num w:numId="6">
-    <w:abstractNumId w:val="5"/>
+  <w:num w:numId="8">
+    <w:abstractNumId w:val="6"/>
   </w:num>
 </w:numbering>
 </file>
@@ -3612,6 +3711,22 @@
       <w:u w:val="single"/>
     </w:rPr>
   </w:style>
+  <w:style w:type="paragraph" w:styleId="NormalWeb">
+    <w:name w:val="Normal (Web)"/>
+    <w:basedOn w:val="Normal"/>
+    <w:uiPriority w:val="99"/>
+    <w:unhideWhenUsed/>
+    <w:rsid w:val="008C3A7F"/>
+    <w:pPr>
+      <w:spacing w:before="100" w:beforeAutospacing="1" w:after="100" w:afterAutospacing="1" w:line="240" w:lineRule="auto"/>
+    </w:pPr>
+    <w:rPr>
+      <w:rFonts w:ascii="Times New Roman" w:eastAsia="Times New Roman" w:hAnsi="Times New Roman" w:cs="Times New Roman"/>
+      <w:sz w:val="24"/>
+      <w:szCs w:val="24"/>
+      <w:lang w:val="en-US"/>
+    </w:rPr>
+  </w:style>
 </w:styles>
 </file>
 

</xml_diff>

<commit_message>
added more info about  my position at mover services added more info about my extra programming experience in javascript/ruby...etc...
</commit_message>
<xml_diff>
--- a/resume_william_hillhouse.docx
+++ b/resume_william_hillhouse.docx
@@ -107,7 +107,23 @@
           <w:sz w:val="20"/>
           <w:szCs w:val="20"/>
         </w:rPr>
-        <w:t>I am driven to help people and committed to developing software engineering skills to achieve this goal. I am able to work independently, but my strength is collaboration. I have experience packaging third party software and running automated testing in a continuous integration environment. In addition, I have experience writing scripts to support remote automated installs via SOAP web service calls. VMware is my friend. Java programming is my most recent area of study and practice. I desire a position where I can deepen my DevOps skills and further my understanding in the Java programming language.</w:t>
+        <w:t>I am driven to help people and committed to developing software engineering skills to achieve this goal. I am able to work independently, but my strength is collaboration. I have experience packaging third party software and running automated testing in a continuous integration environment. In addition, I have experience writing scripts to support remote automated installs via SOAP web service calls. VMware is my friend.</w:t>
+      </w:r>
+      <w:r>
+        <w:rPr>
+          <w:sz w:val="20"/>
+          <w:szCs w:val="20"/>
+        </w:rPr>
+        <w:t xml:space="preserve"> Although I have studied many programming languages,</w:t>
+      </w:r>
+      <w:bookmarkStart w:id="0" w:name="_GoBack"/>
+      <w:bookmarkEnd w:id="0"/>
+      <w:r>
+        <w:rPr>
+          <w:sz w:val="20"/>
+          <w:szCs w:val="20"/>
+        </w:rPr>
+        <w:t xml:space="preserve"> Java programming is my most recent area of study and practice. I desire a position where I can deepen my DevOps skills and further my understanding in the Java programming language.</w:t>
       </w:r>
     </w:p>
     <w:p>
@@ -358,13 +374,6 @@
           <w:ilvl w:val="0"/>
           <w:numId w:val="5"/>
         </w:numPr>
-        <w:pBdr>
-          <w:top w:val="nil"/>
-          <w:left w:val="nil"/>
-          <w:bottom w:val="nil"/>
-          <w:right w:val="nil"/>
-          <w:between w:val="nil"/>
-        </w:pBdr>
         <w:contextualSpacing/>
         <w:rPr>
           <w:sz w:val="20"/>
@@ -376,7 +385,7 @@
           <w:sz w:val="20"/>
           <w:szCs w:val="20"/>
         </w:rPr>
-        <w:t>Agile Scrum Methodologies</w:t>
+        <w:t>Some experience with JavaScript, Angular.js, Python, Ruby</w:t>
       </w:r>
     </w:p>
     <w:p>
@@ -403,7 +412,7 @@
           <w:sz w:val="20"/>
           <w:szCs w:val="20"/>
         </w:rPr>
-        <w:t>Software Design Patterns</w:t>
+        <w:t>Agile Scrum Methodologies</w:t>
       </w:r>
     </w:p>
     <w:p>
@@ -430,6 +439,33 @@
           <w:sz w:val="20"/>
           <w:szCs w:val="20"/>
         </w:rPr>
+        <w:t>Software Design Patterns</w:t>
+      </w:r>
+    </w:p>
+    <w:p>
+      <w:pPr>
+        <w:numPr>
+          <w:ilvl w:val="0"/>
+          <w:numId w:val="5"/>
+        </w:numPr>
+        <w:pBdr>
+          <w:top w:val="nil"/>
+          <w:left w:val="nil"/>
+          <w:bottom w:val="nil"/>
+          <w:right w:val="nil"/>
+          <w:between w:val="nil"/>
+        </w:pBdr>
+        <w:contextualSpacing/>
+        <w:rPr>
+          <w:sz w:val="20"/>
+          <w:szCs w:val="20"/>
+        </w:rPr>
+      </w:pPr>
+      <w:r>
+        <w:rPr>
+          <w:sz w:val="20"/>
+          <w:szCs w:val="20"/>
+        </w:rPr>
         <w:t>Good written and oral communication</w:t>
       </w:r>
     </w:p>
@@ -582,7 +618,28 @@
           <w:sz w:val="20"/>
           <w:szCs w:val="20"/>
         </w:rPr>
-        <w:t>Providing support and consultation for Mover Services, Inc. and working closely with a 3rd party developer who is providing an all-in-one software solution aimed at eliminating paper trail.</w:t>
+        <w:t xml:space="preserve">Providing support and consultation for Mover Services, Inc. and working closely with a 3rd party developer who is </w:t>
+      </w:r>
+      <w:r>
+        <w:rPr>
+          <w:sz w:val="20"/>
+          <w:szCs w:val="20"/>
+        </w:rPr>
+        <w:t>creating customized software for enterprise resource planning (ERP)</w:t>
+      </w:r>
+      <w:r>
+        <w:rPr>
+          <w:sz w:val="20"/>
+          <w:szCs w:val="20"/>
+        </w:rPr>
+        <w:t>.</w:t>
+      </w:r>
+      <w:r>
+        <w:rPr>
+          <w:sz w:val="20"/>
+          <w:szCs w:val="20"/>
+        </w:rPr>
+        <w:t xml:space="preserve"> Also working with the IT department to maintain Mover Service’s software for content resource management (CRM).</w:t>
       </w:r>
     </w:p>
     <w:p>
@@ -784,6 +841,7 @@
           <w:sz w:val="20"/>
           <w:szCs w:val="20"/>
         </w:rPr>
+        <w:lastRenderedPageBreak/>
         <w:t>AD user account management</w:t>
       </w:r>
     </w:p>
@@ -816,6 +874,60 @@
     </w:p>
     <w:p>
       <w:pPr>
+        <w:numPr>
+          <w:ilvl w:val="0"/>
+          <w:numId w:val="2"/>
+        </w:numPr>
+        <w:pBdr>
+          <w:top w:val="nil"/>
+          <w:left w:val="nil"/>
+          <w:bottom w:val="nil"/>
+          <w:right w:val="nil"/>
+          <w:between w:val="nil"/>
+        </w:pBdr>
+        <w:contextualSpacing/>
+        <w:rPr>
+          <w:sz w:val="20"/>
+          <w:szCs w:val="20"/>
+        </w:rPr>
+      </w:pPr>
+      <w:r>
+        <w:rPr>
+          <w:sz w:val="20"/>
+          <w:szCs w:val="20"/>
+        </w:rPr>
+        <w:t>Designing Access/Excel Report Forms</w:t>
+      </w:r>
+    </w:p>
+    <w:p>
+      <w:pPr>
+        <w:numPr>
+          <w:ilvl w:val="0"/>
+          <w:numId w:val="2"/>
+        </w:numPr>
+        <w:pBdr>
+          <w:top w:val="nil"/>
+          <w:left w:val="nil"/>
+          <w:bottom w:val="nil"/>
+          <w:right w:val="nil"/>
+          <w:between w:val="nil"/>
+        </w:pBdr>
+        <w:contextualSpacing/>
+        <w:rPr>
+          <w:sz w:val="20"/>
+          <w:szCs w:val="20"/>
+        </w:rPr>
+      </w:pPr>
+      <w:r>
+        <w:rPr>
+          <w:sz w:val="20"/>
+          <w:szCs w:val="20"/>
+        </w:rPr>
+        <w:t>Providing support for ERP and CRM software.</w:t>
+      </w:r>
+    </w:p>
+    <w:p>
+      <w:pPr>
         <w:rPr>
           <w:sz w:val="20"/>
           <w:szCs w:val="20"/>
@@ -836,7 +948,6 @@
           <w:sz w:val="24"/>
           <w:szCs w:val="24"/>
         </w:rPr>
-        <w:lastRenderedPageBreak/>
         <w:t>Java Boot Camp Instructor</w:t>
       </w:r>
       <w:r>
@@ -845,15 +956,7 @@
           <w:sz w:val="24"/>
           <w:szCs w:val="24"/>
         </w:rPr>
-        <w:t>…………………………………………………</w:t>
-      </w:r>
-      <w:r>
-        <w:rPr>
-          <w:b/>
-          <w:sz w:val="24"/>
-          <w:szCs w:val="24"/>
-        </w:rPr>
-        <w:t>...</w:t>
+        <w:t>…………………………………………………...</w:t>
       </w:r>
       <w:r>
         <w:rPr>
@@ -1124,15 +1227,7 @@
           <w:sz w:val="24"/>
           <w:szCs w:val="24"/>
         </w:rPr>
-        <w:t>…………………………………………………………</w:t>
-      </w:r>
-      <w:r>
-        <w:rPr>
-          <w:b/>
-          <w:sz w:val="24"/>
-          <w:szCs w:val="24"/>
-        </w:rPr>
-        <w:t>…...</w:t>
+        <w:t>……………………………………………………………...</w:t>
       </w:r>
       <w:r>
         <w:rPr>
@@ -1600,6 +1695,7 @@
           <w:sz w:val="20"/>
           <w:szCs w:val="20"/>
         </w:rPr>
+        <w:lastRenderedPageBreak/>
         <w:t>Universi</w:t>
       </w:r>
       <w:r>
@@ -1616,8 +1712,6 @@
         </w:rPr>
         <w:t>………………………………………………………………………</w:t>
       </w:r>
-      <w:bookmarkStart w:id="0" w:name="_GoBack"/>
-      <w:bookmarkEnd w:id="0"/>
       <w:r>
         <w:rPr>
           <w:sz w:val="20"/>
@@ -1802,7 +1896,6 @@
           <w:sz w:val="20"/>
           <w:szCs w:val="20"/>
         </w:rPr>
-        <w:lastRenderedPageBreak/>
         <w:t>Long Beach City College</w:t>
       </w:r>
       <w:r>

</xml_diff>